<commit_message>
Improve code commentary + adjust mistake on remoteness
</commit_message>
<xml_diff>
--- a/Readme.docx
+++ b/Readme.docx
@@ -13,40 +13,52 @@
         <w:t xml:space="preserve"> </w:t>
       </w:r>
       <w:r>
+        <w:t xml:space="preserve">for</w:t>
+      </w:r>
+      <w:r>
+        <w:t xml:space="preserve"> </w:t>
+      </w:r>
+      <w:r>
+        <w:t xml:space="preserve">replication</w:t>
+      </w:r>
+      <w:r>
+        <w:t xml:space="preserve"> </w:t>
+      </w:r>
+      <w:r>
+        <w:t xml:space="preserve">of</w:t>
+      </w:r>
+      <w:r>
+        <w:t xml:space="preserve"> </w:t>
+      </w:r>
+      <w:r>
+        <w:t xml:space="preserve">the</w:t>
+      </w:r>
+      <w:r>
+        <w:t xml:space="preserve"> </w:t>
+      </w:r>
+      <w:r>
+        <w:t xml:space="preserve">course</w:t>
+      </w:r>
+      <w:r>
+        <w:t xml:space="preserve"> </w:t>
+      </w:r>
+      <w:r>
+        <w:t xml:space="preserve">‘</w:t>
+      </w:r>
+      <w:r>
+        <w:t xml:space="preserve">Introduction</w:t>
+      </w:r>
+      <w:r>
+        <w:t xml:space="preserve"> </w:t>
+      </w:r>
+      <w:r>
         <w:t xml:space="preserve">to</w:t>
       </w:r>
       <w:r>
         <w:t xml:space="preserve"> </w:t>
       </w:r>
       <w:r>
-        <w:t xml:space="preserve">template</w:t>
-      </w:r>
-      <w:r>
-        <w:t xml:space="preserve"> </w:t>
-      </w:r>
-      <w:r>
-        <w:t xml:space="preserve">paper</w:t>
-      </w:r>
-      <w:r>
-        <w:t xml:space="preserve"> </w:t>
-      </w:r>
-      <w:r>
-        <w:t xml:space="preserve">titled</w:t>
-      </w:r>
-      <w:r>
-        <w:t xml:space="preserve"> </w:t>
-      </w:r>
-      <w:r>
-        <w:t xml:space="preserve">‘</w:t>
-      </w:r>
-      <w:r>
-        <w:t xml:space="preserve">Foreign-born</w:t>
-      </w:r>
-      <w:r>
-        <w:t xml:space="preserve"> </w:t>
-      </w:r>
-      <w:r>
-        <w:t xml:space="preserve">population</w:t>
+        <w:t xml:space="preserve">Gravity</w:t>
       </w:r>
       <w:r>
         <w:t xml:space="preserve"> </w:t>
@@ -58,13 +70,7 @@
         <w:t xml:space="preserve"> </w:t>
       </w:r>
       <w:r>
-        <w:t xml:space="preserve">European</w:t>
-      </w:r>
-      <w:r>
-        <w:t xml:space="preserve"> </w:t>
-      </w:r>
-      <w:r>
-        <w:t xml:space="preserve">Countries</w:t>
+        <w:t xml:space="preserve">R</w:t>
       </w:r>
       <w:r>
         <w:t xml:space="preserve">’</w:t>
@@ -107,7 +113,7 @@
         <w:pStyle w:val="Date"/>
       </w:pPr>
       <w:r>
-        <w:t xml:space="preserve">2022-02-18</w:t>
+        <w:t xml:space="preserve">2022-03-03</w:t>
       </w:r>
     </w:p>
     <w:sdt>
@@ -150,22 +156,13 @@
         <w:pStyle w:val="FirstParagraph"/>
       </w:pPr>
       <w:r>
-        <w:t xml:space="preserve">The code in this replication package performs analysis using two data sources (</w:t>
-      </w:r>
-      <w:r>
-        <w:t xml:space="preserve">OECD (2022)</w:t>
-      </w:r>
-      <w:r>
-        <w:t xml:space="preserve">;</w:t>
-      </w:r>
-      <w:r>
-        <w:t xml:space="preserve"> </w:t>
-      </w:r>
-      <w:r>
-        <w:t xml:space="preserve">Duncalfe (2022)</w:t>
-      </w:r>
-      <w:r>
-        <w:t xml:space="preserve">) using R. A Master file runs all of the code to generate the data for the figures and tables in the paper. The replicator should expect the code to run for about 1 min.</w:t>
+        <w:t xml:space="preserve">The code in this replication package performs analysis using one data source (</w:t>
+      </w:r>
+      <w:r>
+        <w:t xml:space="preserve">Vargas (2021)</w:t>
+      </w:r>
+      <w:r>
+        <w:t xml:space="preserve">) using R. A Master file runs all of the code to generate the data for the figures and tables in the paper. The replicator should expect the code to run for about 30 secs.</w:t>
       </w:r>
     </w:p>
     <w:bookmarkEnd w:id="20"/>
@@ -211,10 +208,10 @@
         <w:tblLook w:firstRow="1" w:lastRow="0" w:firstColumn="0" w:lastColumn="0" w:noHBand="0" w:noVBand="0" w:val="0020"/>
       </w:tblPr>
       <w:tblGrid>
-        <w:gridCol w:w="413"/>
-        <w:gridCol w:w="344"/>
-        <w:gridCol w:w="123"/>
-        <w:gridCol w:w="7038"/>
+        <w:gridCol w:w="1379"/>
+        <w:gridCol w:w="1112"/>
+        <w:gridCol w:w="400"/>
+        <w:gridCol w:w="5027"/>
       </w:tblGrid>
       <w:tr>
         <w:trPr>
@@ -278,19 +275,19 @@
               <w:jc w:val="left"/>
             </w:pPr>
             <w:r>
-              <w:t xml:space="preserve">./input/foreign_born_OECD.csv</w:t>
-            </w:r>
-          </w:p>
-        </w:tc>
-        <w:tc>
-          <w:tcPr/>
-          <w:p>
-            <w:pPr>
-              <w:pStyle w:val="Compact"/>
-              <w:jc w:val="left"/>
-            </w:pPr>
-            <w:r>
-              <w:t xml:space="preserve">(OECD 2022)</w:t>
+              <w:t xml:space="preserve">./input/agtpa_applications.rda</w:t>
+            </w:r>
+          </w:p>
+        </w:tc>
+        <w:tc>
+          <w:tcPr/>
+          <w:p>
+            <w:pPr>
+              <w:pStyle w:val="Compact"/>
+              <w:jc w:val="left"/>
+            </w:pPr>
+            <w:r>
+              <w:t xml:space="preserve">(Vargas 2021)</w:t>
             </w:r>
           </w:p>
         </w:tc>
@@ -314,62 +311,41 @@
               <w:jc w:val="left"/>
             </w:pPr>
             <w:r>
-              <w:t xml:space="preserve">The foreign-born population covers all people who have ever migrated from their country of birth to their current country of residence. The foreign-born population data shown here include people born abroad as nationals of their current country of residence. The difference across countries between the size of the foreign-born population and that of the foreign population depends on the rules governing the acquisition of citizenship in each country. This indicator is measured as a percentage of population.</w:t>
-            </w:r>
-          </w:p>
-        </w:tc>
-      </w:tr>
-      <w:tr>
-        <w:tc>
-          <w:tcPr/>
-          <w:p>
-            <w:pPr>
-              <w:pStyle w:val="Compact"/>
-              <w:jc w:val="left"/>
-            </w:pPr>
-            <w:r>
-              <w:t xml:space="preserve">./input/country_codes.csv</w:t>
-            </w:r>
-          </w:p>
-        </w:tc>
-        <w:tc>
-          <w:tcPr/>
-          <w:p>
-            <w:pPr>
-              <w:pStyle w:val="Compact"/>
-              <w:jc w:val="left"/>
-            </w:pPr>
-            <w:r>
-              <w:t xml:space="preserve">(Duncalfe 2022)</w:t>
-            </w:r>
-          </w:p>
-        </w:tc>
-        <w:tc>
-          <w:tcPr/>
-          <w:p>
-            <w:pPr>
-              <w:pStyle w:val="Compact"/>
-              <w:jc w:val="left"/>
-            </w:pPr>
-            <w:r>
-              <w:t xml:space="preserve">yes</w:t>
-            </w:r>
-          </w:p>
-        </w:tc>
-        <w:tc>
-          <w:tcPr/>
-          <w:p>
-            <w:pPr>
-              <w:pStyle w:val="Compact"/>
-              <w:jc w:val="left"/>
-            </w:pPr>
-            <w:r>
-              <w:t xml:space="preserve">ISO-3166 Country and Dependent Territories Lists with UN Regional Codes</w:t>
+              <w:t xml:space="preserve">Data on intra- and International trade data collected from the applications in the manual of</w:t>
+            </w:r>
+            <w:r>
+              <w:t xml:space="preserve"> </w:t>
+            </w:r>
+            <w:r>
+              <w:t xml:space="preserve">Yotov et al. (2016)</w:t>
+            </w:r>
+            <w:r>
+              <w:t xml:space="preserve">.</w:t>
             </w:r>
           </w:p>
         </w:tc>
       </w:tr>
     </w:tbl>
+    <w:p>
+      <w:pPr>
+        <w:pStyle w:val="BodyText"/>
+      </w:pPr>
+      <w:r>
+        <w:t xml:space="preserve">A codebook describing the variable labels for each included dataset is available in</w:t>
+      </w:r>
+      <w:r>
+        <w:t xml:space="preserve"> </w:t>
+      </w:r>
+      <w:r>
+        <w:t xml:space="preserve">‘</w:t>
+      </w:r>
+      <w:r>
+        <w:t xml:space="preserve">./input/codebook.xlsx.</w:t>
+      </w:r>
+      <w:r>
+        <w:t xml:space="preserve">’</w:t>
+      </w:r>
+    </w:p>
     <w:bookmarkEnd w:id="21"/>
     <w:bookmarkStart w:id="23" w:name="computing-environment"/>
     <w:p>
@@ -738,19 +714,19 @@
               <w:jc w:val="left"/>
             </w:pPr>
             <w:r>
-              <w:t xml:space="preserve">./code/02_analysis.R</w:t>
-            </w:r>
-          </w:p>
-        </w:tc>
-        <w:tc>
-          <w:tcPr/>
-          <w:p>
-            <w:pPr>
-              <w:pStyle w:val="Compact"/>
-              <w:jc w:val="left"/>
-            </w:pPr>
-            <w:r>
-              <w:t xml:space="preserve">./output/figures/foreign_born.png</w:t>
+              <w:t xml:space="preserve">./code/06_RTAs.R</w:t>
+            </w:r>
+          </w:p>
+        </w:tc>
+        <w:tc>
+          <w:tcPr/>
+          <w:p>
+            <w:pPr>
+              <w:pStyle w:val="Compact"/>
+              <w:jc w:val="left"/>
+            </w:pPr>
+            <w:r>
+              <w:t xml:space="preserve">./output/figures/fig_rta_evo.png</w:t>
             </w:r>
           </w:p>
         </w:tc>
@@ -775,14 +751,14 @@
     <w:tbl>
       <w:tblPr>
         <w:tblStyle w:val="Table"/>
-        <w:tblW w:type="auto" w:w="0"/>
+        <w:tblW w:type="pct" w:w="5000"/>
         <w:tblLook w:firstRow="1" w:lastRow="0" w:firstColumn="0" w:lastColumn="0" w:noHBand="0" w:noVBand="0" w:val="0020"/>
       </w:tblPr>
       <w:tblGrid>
-        <w:gridCol w:w="1980"/>
-        <w:gridCol w:w="1980"/>
-        <w:gridCol w:w="1980"/>
-        <w:gridCol w:w="1980"/>
+        <w:gridCol w:w="337"/>
+        <w:gridCol w:w="3370"/>
+        <w:gridCol w:w="3791"/>
+        <w:gridCol w:w="421"/>
       </w:tblGrid>
       <w:tr>
         <w:trPr>
@@ -858,19 +834,19 @@
               <w:jc w:val="left"/>
             </w:pPr>
             <w:r>
-              <w:t xml:space="preserve">./code/02_analysis.R</w:t>
-            </w:r>
-          </w:p>
-        </w:tc>
-        <w:tc>
-          <w:tcPr/>
-          <w:p>
-            <w:pPr>
-              <w:pStyle w:val="Compact"/>
-              <w:jc w:val="left"/>
-            </w:pPr>
-            <w:r>
-              <w:t xml:space="preserve">./output/tables/foreign_born.tex</w:t>
+              <w:t xml:space="preserve">./code/04_TraditionalGravityEstimates.R</w:t>
+            </w:r>
+          </w:p>
+        </w:tc>
+        <w:tc>
+          <w:tcPr/>
+          <w:p>
+            <w:pPr>
+              <w:pStyle w:val="Compact"/>
+              <w:jc w:val="left"/>
+            </w:pPr>
+            <w:r>
+              <w:t xml:space="preserve">./output/tables/tab_traditional_gravity.tex</w:t>
             </w:r>
           </w:p>
         </w:tc>
@@ -904,19 +880,203 @@
               <w:jc w:val="left"/>
             </w:pPr>
             <w:r>
-              <w:t xml:space="preserve">./code/02_analysis.R</w:t>
-            </w:r>
-          </w:p>
-        </w:tc>
-        <w:tc>
-          <w:tcPr/>
-          <w:p>
-            <w:pPr>
-              <w:pStyle w:val="Compact"/>
-              <w:jc w:val="left"/>
-            </w:pPr>
-            <w:r>
-              <w:t xml:space="preserve">./output/tables/foreign_born.docx</w:t>
+              <w:t xml:space="preserve">./code/04_TraditionalGravityEstimates.R</w:t>
+            </w:r>
+          </w:p>
+        </w:tc>
+        <w:tc>
+          <w:tcPr/>
+          <w:p>
+            <w:pPr>
+              <w:pStyle w:val="Compact"/>
+              <w:jc w:val="left"/>
+            </w:pPr>
+            <w:r>
+              <w:t xml:space="preserve">./output/tables/tab_traditional_gravity.docx</w:t>
+            </w:r>
+          </w:p>
+        </w:tc>
+        <w:tc>
+          <w:tcPr/>
+          <w:p>
+            <w:pPr>
+              <w:pStyle w:val="Compact"/>
+            </w:pPr>
+          </w:p>
+        </w:tc>
+      </w:tr>
+      <w:tr>
+        <w:tc>
+          <w:tcPr/>
+          <w:p>
+            <w:pPr>
+              <w:pStyle w:val="Compact"/>
+              <w:jc w:val="right"/>
+            </w:pPr>
+            <w:r>
+              <w:t xml:space="preserve">3</w:t>
+            </w:r>
+          </w:p>
+        </w:tc>
+        <w:tc>
+          <w:tcPr/>
+          <w:p>
+            <w:pPr>
+              <w:pStyle w:val="Compact"/>
+              <w:jc w:val="left"/>
+            </w:pPr>
+            <w:r>
+              <w:t xml:space="preserve">./code/05_DistancePuzzle.R</w:t>
+            </w:r>
+          </w:p>
+        </w:tc>
+        <w:tc>
+          <w:tcPr/>
+          <w:p>
+            <w:pPr>
+              <w:pStyle w:val="Compact"/>
+              <w:jc w:val="left"/>
+            </w:pPr>
+            <w:r>
+              <w:t xml:space="preserve">./output/tables/tab_distance_gravity.tex</w:t>
+            </w:r>
+          </w:p>
+        </w:tc>
+        <w:tc>
+          <w:tcPr/>
+          <w:p>
+            <w:pPr>
+              <w:pStyle w:val="Compact"/>
+            </w:pPr>
+          </w:p>
+        </w:tc>
+      </w:tr>
+      <w:tr>
+        <w:tc>
+          <w:tcPr/>
+          <w:p>
+            <w:pPr>
+              <w:pStyle w:val="Compact"/>
+              <w:jc w:val="right"/>
+            </w:pPr>
+            <w:r>
+              <w:t xml:space="preserve">4</w:t>
+            </w:r>
+          </w:p>
+        </w:tc>
+        <w:tc>
+          <w:tcPr/>
+          <w:p>
+            <w:pPr>
+              <w:pStyle w:val="Compact"/>
+              <w:jc w:val="left"/>
+            </w:pPr>
+            <w:r>
+              <w:t xml:space="preserve">./code/05_DistancePuzzle.R</w:t>
+            </w:r>
+          </w:p>
+        </w:tc>
+        <w:tc>
+          <w:tcPr/>
+          <w:p>
+            <w:pPr>
+              <w:pStyle w:val="Compact"/>
+              <w:jc w:val="left"/>
+            </w:pPr>
+            <w:r>
+              <w:t xml:space="preserve">./output/tables/tab_distance_gravity.docx</w:t>
+            </w:r>
+          </w:p>
+        </w:tc>
+        <w:tc>
+          <w:tcPr/>
+          <w:p>
+            <w:pPr>
+              <w:pStyle w:val="Compact"/>
+            </w:pPr>
+          </w:p>
+        </w:tc>
+      </w:tr>
+      <w:tr>
+        <w:tc>
+          <w:tcPr/>
+          <w:p>
+            <w:pPr>
+              <w:pStyle w:val="Compact"/>
+              <w:jc w:val="right"/>
+            </w:pPr>
+            <w:r>
+              <w:t xml:space="preserve">5</w:t>
+            </w:r>
+          </w:p>
+        </w:tc>
+        <w:tc>
+          <w:tcPr/>
+          <w:p>
+            <w:pPr>
+              <w:pStyle w:val="Compact"/>
+              <w:jc w:val="left"/>
+            </w:pPr>
+            <w:r>
+              <w:t xml:space="preserve">./code/06_RTAs.R</w:t>
+            </w:r>
+          </w:p>
+        </w:tc>
+        <w:tc>
+          <w:tcPr/>
+          <w:p>
+            <w:pPr>
+              <w:pStyle w:val="Compact"/>
+              <w:jc w:val="left"/>
+            </w:pPr>
+            <w:r>
+              <w:t xml:space="preserve">./output/tables/tab_rta_gravity.tex</w:t>
+            </w:r>
+          </w:p>
+        </w:tc>
+        <w:tc>
+          <w:tcPr/>
+          <w:p>
+            <w:pPr>
+              <w:pStyle w:val="Compact"/>
+            </w:pPr>
+          </w:p>
+        </w:tc>
+      </w:tr>
+      <w:tr>
+        <w:tc>
+          <w:tcPr/>
+          <w:p>
+            <w:pPr>
+              <w:pStyle w:val="Compact"/>
+              <w:jc w:val="right"/>
+            </w:pPr>
+            <w:r>
+              <w:t xml:space="preserve">6</w:t>
+            </w:r>
+          </w:p>
+        </w:tc>
+        <w:tc>
+          <w:tcPr/>
+          <w:p>
+            <w:pPr>
+              <w:pStyle w:val="Compact"/>
+              <w:jc w:val="left"/>
+            </w:pPr>
+            <w:r>
+              <w:t xml:space="preserve">./code/06_RTAs.R</w:t>
+            </w:r>
+          </w:p>
+        </w:tc>
+        <w:tc>
+          <w:tcPr/>
+          <w:p>
+            <w:pPr>
+              <w:pStyle w:val="Compact"/>
+              <w:jc w:val="left"/>
+            </w:pPr>
+            <w:r>
+              <w:t xml:space="preserve">./output/tables/tab_rta_gravity.docx</w:t>
             </w:r>
           </w:p>
         </w:tc>
@@ -932,7 +1092,7 @@
     </w:tbl>
     <w:bookmarkEnd w:id="24"/>
     <w:bookmarkEnd w:id="25"/>
-    <w:bookmarkStart w:id="31" w:name="references"/>
+    <w:bookmarkStart w:id="30" w:name="references"/>
     <w:p>
       <w:pPr>
         <w:pStyle w:val="Heading1"/>
@@ -941,26 +1101,20 @@
         <w:t xml:space="preserve">References</w:t>
       </w:r>
     </w:p>
-    <w:bookmarkStart w:id="30" w:name="refs"/>
-    <w:bookmarkStart w:id="27" w:name="ref-duncalfe2022countries"/>
+    <w:bookmarkStart w:id="29" w:name="refs"/>
+    <w:bookmarkStart w:id="27" w:name="ref-vargas2021tradepolicy"/>
     <w:p>
       <w:pPr>
         <w:pStyle w:val="Bibliography"/>
       </w:pPr>
       <w:r>
-        <w:t xml:space="preserve">Duncalfe, Luke. 2022.</w:t>
-      </w:r>
-      <w:r>
-        <w:t xml:space="preserve"> </w:t>
-      </w:r>
-      <w:r>
-        <w:t xml:space="preserve">“</w:t>
-      </w:r>
-      <w:r>
-        <w:t xml:space="preserve">ISO-3166 Country and Dependent Territories Lists with UN Regional Codes</w:t>
-      </w:r>
-      <w:r>
-        <w:t xml:space="preserve">.”</w:t>
+        <w:t xml:space="preserve">Vargas, Mauricio. 2021.</w:t>
+      </w:r>
+      <w:r>
+        <w:t xml:space="preserve"> </w:t>
+      </w:r>
+      <w:r>
+        <w:t xml:space="preserve">“Tradepolicy: Replication of ’an Advanced Guide to Trade Policy Analysis’.”</w:t>
       </w:r>
       <w:r>
         <w:t xml:space="preserve"> </w:t>
@@ -970,52 +1124,39 @@
           <w:rPr>
             <w:rStyle w:val="Hyperlink"/>
           </w:rPr>
-          <w:t xml:space="preserve">https://github.com/lukes/ISO-3166-Countries-with-Regional-Codes</w:t>
+          <w:t xml:space="preserve">https://github.com/pachadotdev/tradepolicy/blob/main/data/agtpa_applications.rda</w:t>
         </w:r>
       </w:hyperlink>
       <w:r>
-        <w:t xml:space="preserve">, Accessed on 11-February-2022.</w:t>
+        <w:t xml:space="preserve">, Accessed on 02-March-2022.</w:t>
       </w:r>
     </w:p>
     <w:bookmarkEnd w:id="27"/>
-    <w:bookmarkStart w:id="29" w:name="ref-oecd2022foreign"/>
+    <w:bookmarkStart w:id="28" w:name="ref-yotov2016advanced"/>
     <w:p>
       <w:pPr>
         <w:pStyle w:val="Bibliography"/>
       </w:pPr>
       <w:r>
-        <w:t xml:space="preserve">OECD. 2022.</w:t>
-      </w:r>
-      <w:r>
-        <w:t xml:space="preserve"> </w:t>
-      </w:r>
-      <w:r>
-        <w:t xml:space="preserve">“</w:t>
-      </w:r>
-      <w:r>
-        <w:t xml:space="preserve">Foreign-born population (indicator)</w:t>
-      </w:r>
-      <w:r>
-        <w:t xml:space="preserve">.”</w:t>
-      </w:r>
-      <w:r>
-        <w:t xml:space="preserve"> </w:t>
-      </w:r>
-      <w:hyperlink r:id="rId28">
-        <w:r>
-          <w:rPr>
-            <w:rStyle w:val="Hyperlink"/>
-          </w:rPr>
-          <w:t xml:space="preserve">https://doi.org/10.1787/5a368e1b-en</w:t>
-        </w:r>
-      </w:hyperlink>
-      <w:r>
-        <w:t xml:space="preserve">, Accessed on 11-February-2022.</w:t>
-      </w:r>
-    </w:p>
+        <w:t xml:space="preserve">Yotov, Yoto V, Roberta Piermartini, Mario Larch, et al. 2016.</w:t>
+      </w:r>
+      <w:r>
+        <w:t xml:space="preserve"> </w:t>
+      </w:r>
+      <w:r>
+        <w:rPr>
+          <w:iCs/>
+          <w:i/>
+        </w:rPr>
+        <w:t xml:space="preserve">An Advanced Guide to Trade Policy Analysis​: The Structural Gravity Model</w:t>
+      </w:r>
+      <w:r>
+        <w:t xml:space="preserve">. WTO iLibrary.</w:t>
+      </w:r>
+    </w:p>
+    <w:bookmarkEnd w:id="28"/>
     <w:bookmarkEnd w:id="29"/>
     <w:bookmarkEnd w:id="30"/>
-    <w:bookmarkEnd w:id="31"/>
     <w:sectPr/>
   </w:body>
 </w:document>

</xml_diff>